<commit_message>
Typo fix from CSMN
</commit_message>
<xml_diff>
--- a/public_images/csmn_ramadan_toolkit.docx
+++ b/public_images/csmn_ramadan_toolkit.docx
@@ -39,7 +39,7 @@
             </v:handles>
             <o:lock v:ext="edit" text="t" shapetype="t"/>
           </v:shapetype>
-          <v:shape id="_x0000_s1026" type="#_x0000_t136" style="position:absolute;margin-left:0;margin-top:0;width:50pt;height:50pt;z-index:251658240;visibility:hidden">
+          <v:shape id="_x0000_s2050" type="#_x0000_t136" style="position:absolute;margin-left:0;margin-top:0;width:50pt;height:50pt;z-index:251658240;visibility:hidden">
             <o:lock v:ext="edit" selection="t"/>
           </v:shape>
         </w:pict>
@@ -178,7 +178,6 @@
           <w:docPartUnique/>
         </w:docPartObj>
       </w:sdtPr>
-      <w:sdtEndPr/>
       <w:sdtContent>
         <w:p>
           <w:pPr>
@@ -834,7 +833,17 @@
           <w:szCs w:val="24"/>
           <w:highlight w:val="white"/>
         </w:rPr>
-        <w:t>Thursday 19 March 2025</w:t>
+        <w:t>Thursday 19 March 202</w:t>
+      </w:r>
+      <w:r>
+        <w:rPr>
+          <w:b/>
+          <w:bCs/>
+          <w:sz w:val="24"/>
+          <w:szCs w:val="24"/>
+          <w:highlight w:val="white"/>
+        </w:rPr>
+        <w:t>6</w:t>
       </w:r>
       <w:r>
         <w:rPr>
@@ -1254,6 +1263,7 @@
           <w:sz w:val="24"/>
           <w:szCs w:val="24"/>
         </w:rPr>
+        <w:lastRenderedPageBreak/>
         <w:t>Menstruating women</w:t>
       </w:r>
     </w:p>
@@ -1365,7 +1375,23 @@
           <w:sz w:val="24"/>
           <w:szCs w:val="24"/>
         </w:rPr>
-        <w:t>Eid is a day of celebration. It is the first day of the 10th Islamic month, Shawaal and marks the end of Ramadan.</w:t>
+        <w:t xml:space="preserve">Eid is a day of celebration. It is the first day of the 10th Islamic month, </w:t>
+      </w:r>
+      <w:proofErr w:type="spellStart"/>
+      <w:r>
+        <w:rPr>
+          <w:sz w:val="24"/>
+          <w:szCs w:val="24"/>
+        </w:rPr>
+        <w:t>Shawaal</w:t>
+      </w:r>
+      <w:proofErr w:type="spellEnd"/>
+      <w:r>
+        <w:rPr>
+          <w:sz w:val="24"/>
+          <w:szCs w:val="24"/>
+        </w:rPr>
+        <w:t xml:space="preserve"> and marks the end of Ramadan.</w:t>
       </w:r>
     </w:p>
     <w:p>
@@ -1495,7 +1521,15 @@
           <w:sz w:val="24"/>
           <w:szCs w:val="24"/>
         </w:rPr>
-        <w:t xml:space="preserve"> - Speak to your line manager about special arrangements, requests for leave or working from home in advance of Ramadan, as early as possible. Consider your deadlines and commitments in your role and seek support if you feel you need it.</w:t>
+        <w:t xml:space="preserve"> - Speak to your line manager about special arrangements, requests for leave or working from home in advance of Ramadan, as early as </w:t>
+      </w:r>
+      <w:r>
+        <w:rPr>
+          <w:sz w:val="24"/>
+          <w:szCs w:val="24"/>
+        </w:rPr>
+        <w:lastRenderedPageBreak/>
+        <w:t>possible. Consider your deadlines and commitments in your role and seek support if you feel you need it.</w:t>
       </w:r>
     </w:p>
     <w:p>
@@ -1611,7 +1645,23 @@
           <w:sz w:val="24"/>
           <w:szCs w:val="24"/>
         </w:rPr>
-        <w:t xml:space="preserve"> - Remember the benefits and blessings that Ramadan brings - think positively! Use the examples listed or search online for tips and information on how you can make the most of your Ramadan! Try to be open and discuss where you can to avoid anxiety and stress.</w:t>
+        <w:t xml:space="preserve"> - Remember the benefits and blessings that Ramadan brings - think positively! Use the examples listed or search online for tips and information on how you can make the most of your Ramadan! Try to be open and discuss where you </w:t>
+      </w:r>
+      <w:proofErr w:type="gramStart"/>
+      <w:r>
+        <w:rPr>
+          <w:sz w:val="24"/>
+          <w:szCs w:val="24"/>
+        </w:rPr>
+        <w:t>can to</w:t>
+      </w:r>
+      <w:proofErr w:type="gramEnd"/>
+      <w:r>
+        <w:rPr>
+          <w:sz w:val="24"/>
+          <w:szCs w:val="24"/>
+        </w:rPr>
+        <w:t xml:space="preserve"> avoid anxiety and stress.</w:t>
       </w:r>
     </w:p>
     <w:p>
@@ -1788,7 +1838,24 @@
           <w:sz w:val="24"/>
           <w:szCs w:val="24"/>
         </w:rPr>
-        <w:t>When considering leave requests, it’s important not to overly favour one particular group to the disadvantage of those with different or no religious beliefs. The FaB Toolkit states:</w:t>
+        <w:lastRenderedPageBreak/>
+        <w:t xml:space="preserve">When considering leave requests, it’s important not to overly favour one particular group to the disadvantage of those with different or no religious beliefs. The </w:t>
+      </w:r>
+      <w:proofErr w:type="spellStart"/>
+      <w:r>
+        <w:rPr>
+          <w:sz w:val="24"/>
+          <w:szCs w:val="24"/>
+        </w:rPr>
+        <w:t>FaB</w:t>
+      </w:r>
+      <w:proofErr w:type="spellEnd"/>
+      <w:r>
+        <w:rPr>
+          <w:sz w:val="24"/>
+          <w:szCs w:val="24"/>
+        </w:rPr>
+        <w:t xml:space="preserve"> Toolkit states:</w:t>
       </w:r>
     </w:p>
     <w:p>
@@ -1801,7 +1868,23 @@
           <w:sz w:val="24"/>
           <w:szCs w:val="24"/>
         </w:rPr>
-        <w:t>“given we are committed to being an inclusive employer, our hope is that teams across the Civil Service will be able to use our wider annual leave and flexible working policies to be able to grant as many requests as possible. It’s important to be able to balance the needs of individuals against the needs of the business. Just as it’s good practice to work across the team to make sure that everyone’s holidays in the summer are timed to ensure that there remains a level of cover throughout, so we need to balance religious leave across the team where appropriate.”</w:t>
+        <w:t>“</w:t>
+      </w:r>
+      <w:proofErr w:type="gramStart"/>
+      <w:r>
+        <w:rPr>
+          <w:sz w:val="24"/>
+          <w:szCs w:val="24"/>
+        </w:rPr>
+        <w:t>given</w:t>
+      </w:r>
+      <w:proofErr w:type="gramEnd"/>
+      <w:r>
+        <w:rPr>
+          <w:sz w:val="24"/>
+          <w:szCs w:val="24"/>
+        </w:rPr>
+        <w:t xml:space="preserve"> we are committed to being an inclusive employer, our hope is that teams across the Civil Service will be able to use our wider annual leave and flexible working policies to be able to grant as many requests as possible. It’s important to be able to balance the needs of individuals against the needs of the business. Just as it’s good practice to work across the team to make sure that everyone’s holidays in the summer are timed to ensure that there remains a level of cover throughout, so we need to balance religious leave across the team where appropriate.”</w:t>
       </w:r>
       <w:r>
         <w:t xml:space="preserve"> </w:t>
@@ -1986,7 +2069,7 @@
         <w:noProof/>
       </w:rPr>
       <mc:AlternateContent>
-        <mc:Choice Requires="wpg">
+        <mc:Choice Requires="wps">
           <w:drawing>
             <wp:anchor distT="0" distB="0" distL="0" distR="0" simplePos="0" relativeHeight="251658240" behindDoc="0" locked="0" layoutInCell="1" hidden="0" allowOverlap="1" wp14:anchorId="064F34BE" wp14:editId="27A70C88">
               <wp:simplePos x="0" y="0"/>
@@ -2045,47 +2128,29 @@
             </wp:anchor>
           </w:drawing>
         </mc:Choice>
-        <mc:Fallback xmlns:sl="http://schemas.openxmlformats.org/schemaLibrary/2006/main" xmlns:a="http://schemas.openxmlformats.org/drawingml/2006/main" xmlns:pic="http://schemas.openxmlformats.org/drawingml/2006/picture" xmlns:c="http://schemas.openxmlformats.org/drawingml/2006/chart" xmlns:lc="http://schemas.openxmlformats.org/drawingml/2006/lockedCanvas" xmlns:dgm="http://schemas.openxmlformats.org/drawingml/2006/diagram" xmlns="http://schemas.microsoft.com/office/tasks/2019/documenttasks" xmlns:cr="http://schemas.microsoft.com/office/comments/2020/reactions">
-          <w:drawing>
-            <wp:anchor allowOverlap="1" behindDoc="0" distB="0" distT="0" distL="0" distR="0" hidden="0" layoutInCell="1" locked="0" relativeHeight="0" simplePos="0">
-              <wp:simplePos x="0" y="0"/>
-              <wp:positionH relativeFrom="column">
-                <wp:posOffset>1704975</wp:posOffset>
-              </wp:positionH>
-              <wp:positionV relativeFrom="paragraph">
-                <wp:posOffset>-9522</wp:posOffset>
-              </wp:positionV>
-              <wp:extent cx="472440" cy="472440"/>
-              <wp:effectExtent b="0" l="0" r="0" t="0"/>
-              <wp:wrapNone/>
-              <wp:docPr descr="OFFICIAL" id="8" name="image3.png"/>
-              <a:graphic>
-                <a:graphicData uri="http://schemas.openxmlformats.org/drawingml/2006/picture">
-                  <pic:pic>
-                    <pic:nvPicPr>
-                      <pic:cNvPr descr="OFFICIAL" id="0" name="image3.png"/>
-                      <pic:cNvPicPr preferRelativeResize="0"/>
-                    </pic:nvPicPr>
-                    <pic:blipFill>
-                      <a:blip r:embed="rId1"/>
-                      <a:srcRect/>
-                      <a:stretch>
-                        <a:fillRect/>
-                      </a:stretch>
-                    </pic:blipFill>
-                    <pic:spPr>
-                      <a:xfrm>
-                        <a:off x="0" y="0"/>
-                        <a:ext cx="472440" cy="472440"/>
-                      </a:xfrm>
-                      <a:prstGeom prst="rect"/>
-                      <a:ln/>
-                    </pic:spPr>
-                  </pic:pic>
-                </a:graphicData>
-              </a:graphic>
-            </wp:anchor>
-          </w:drawing>
+        <mc:Fallback>
+          <w:pict>
+            <v:rect w14:anchorId="064F34BE" id="Rectangle 8" o:spid="_x0000_s1026" alt="OFFICIAL" style="position:absolute;margin-left:134.25pt;margin-top:-.75pt;width:37.2pt;height:37.2pt;z-index:251658240;visibility:visible;mso-wrap-style:square;mso-wrap-distance-left:0;mso-wrap-distance-top:0;mso-wrap-distance-right:0;mso-wrap-distance-bottom:0;mso-position-horizontal:absolute;mso-position-horizontal-relative:text;mso-position-vertical:absolute;mso-position-vertical-relative:text;v-text-anchor:bottom" o:gfxdata="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" filled="f" stroked="f">
+              <v:textbox inset="0,0,0,15pt">
+                <w:txbxContent>
+                  <w:p>
+                    <w:pPr>
+                      <w:spacing w:line="275" w:lineRule="auto"/>
+                      <w:textDirection w:val="btLr"/>
+                    </w:pPr>
+                    <w:r>
+                      <w:rPr>
+                        <w:rFonts w:ascii="Calibri" w:eastAsia="Calibri" w:hAnsi="Calibri" w:cs="Calibri"/>
+                        <w:color w:val="000000"/>
+                        <w:sz w:val="20"/>
+                      </w:rPr>
+                      <w:t>OFFICIAL</w:t>
+                    </w:r>
+                  </w:p>
+                </w:txbxContent>
+              </v:textbox>
+            </v:rect>
+          </w:pict>
         </mc:Fallback>
       </mc:AlternateContent>
     </w:r>
@@ -2107,7 +2172,7 @@
         <w:noProof/>
       </w:rPr>
       <mc:AlternateContent>
-        <mc:Choice Requires="wpg">
+        <mc:Choice Requires="wps">
           <w:drawing>
             <wp:anchor distT="0" distB="0" distL="0" distR="0" simplePos="0" relativeHeight="251656192" behindDoc="0" locked="0" layoutInCell="1" hidden="0" allowOverlap="1" wp14:anchorId="4E987707" wp14:editId="4A1B152B">
               <wp:simplePos x="0" y="0"/>
@@ -2166,47 +2231,29 @@
             </wp:anchor>
           </w:drawing>
         </mc:Choice>
-        <mc:Fallback xmlns:sl="http://schemas.openxmlformats.org/schemaLibrary/2006/main" xmlns:a="http://schemas.openxmlformats.org/drawingml/2006/main" xmlns:pic="http://schemas.openxmlformats.org/drawingml/2006/picture" xmlns:c="http://schemas.openxmlformats.org/drawingml/2006/chart" xmlns:lc="http://schemas.openxmlformats.org/drawingml/2006/lockedCanvas" xmlns:dgm="http://schemas.openxmlformats.org/drawingml/2006/diagram" xmlns="http://schemas.microsoft.com/office/tasks/2019/documenttasks" xmlns:cr="http://schemas.microsoft.com/office/comments/2020/reactions">
-          <w:drawing>
-            <wp:anchor allowOverlap="1" behindDoc="0" distB="0" distT="0" distL="0" distR="0" hidden="0" layoutInCell="1" locked="0" relativeHeight="0" simplePos="0">
-              <wp:simplePos x="0" y="0"/>
-              <wp:positionH relativeFrom="column">
-                <wp:posOffset>2614295</wp:posOffset>
-              </wp:positionH>
-              <wp:positionV relativeFrom="paragraph">
-                <wp:posOffset>-309242</wp:posOffset>
-              </wp:positionV>
-              <wp:extent cx="504825" cy="472440"/>
-              <wp:effectExtent b="0" l="0" r="0" t="0"/>
-              <wp:wrapNone/>
-              <wp:docPr descr="OFFICIAL" id="7" name="image2.png"/>
-              <a:graphic>
-                <a:graphicData uri="http://schemas.openxmlformats.org/drawingml/2006/picture">
-                  <pic:pic>
-                    <pic:nvPicPr>
-                      <pic:cNvPr descr="OFFICIAL" id="0" name="image2.png"/>
-                      <pic:cNvPicPr preferRelativeResize="0"/>
-                    </pic:nvPicPr>
-                    <pic:blipFill>
-                      <a:blip r:embed="rId1"/>
-                      <a:srcRect/>
-                      <a:stretch>
-                        <a:fillRect/>
-                      </a:stretch>
-                    </pic:blipFill>
-                    <pic:spPr>
-                      <a:xfrm>
-                        <a:off x="0" y="0"/>
-                        <a:ext cx="504825" cy="472440"/>
-                      </a:xfrm>
-                      <a:prstGeom prst="rect"/>
-                      <a:ln/>
-                    </pic:spPr>
-                  </pic:pic>
-                </a:graphicData>
-              </a:graphic>
-            </wp:anchor>
-          </w:drawing>
+        <mc:Fallback>
+          <w:pict>
+            <v:rect w14:anchorId="4E987707" id="Rectangle 7" o:spid="_x0000_s1027" alt="OFFICIAL" style="position:absolute;left:0;text-align:left;margin-left:205.85pt;margin-top:-24.35pt;width:39.75pt;height:37.2pt;z-index:251656192;visibility:visible;mso-wrap-style:square;mso-wrap-distance-left:0;mso-wrap-distance-top:0;mso-wrap-distance-right:0;mso-wrap-distance-bottom:0;mso-position-horizontal:absolute;mso-position-horizontal-relative:text;mso-position-vertical:absolute;mso-position-vertical-relative:text;v-text-anchor:bottom" o:gfxdata="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" filled="f" stroked="f">
+              <v:textbox inset="0,0,0,15pt">
+                <w:txbxContent>
+                  <w:p>
+                    <w:pPr>
+                      <w:spacing w:line="275" w:lineRule="auto"/>
+                      <w:textDirection w:val="btLr"/>
+                    </w:pPr>
+                    <w:r>
+                      <w:rPr>
+                        <w:rFonts w:ascii="Calibri" w:eastAsia="Calibri" w:hAnsi="Calibri" w:cs="Calibri"/>
+                        <w:color w:val="000000"/>
+                        <w:sz w:val="20"/>
+                      </w:rPr>
+                      <w:t>OFFICIAL</w:t>
+                    </w:r>
+                  </w:p>
+                </w:txbxContent>
+              </v:textbox>
+            </v:rect>
+          </w:pict>
         </mc:Fallback>
       </mc:AlternateContent>
     </w:r>
@@ -2253,7 +2300,7 @@
         <w:noProof/>
       </w:rPr>
       <mc:AlternateContent>
-        <mc:Choice Requires="wpg">
+        <mc:Choice Requires="wps">
           <w:drawing>
             <wp:anchor distT="0" distB="0" distL="0" distR="0" simplePos="0" relativeHeight="251657216" behindDoc="0" locked="0" layoutInCell="1" hidden="0" allowOverlap="1" wp14:anchorId="0C07F35B" wp14:editId="280FB0A5">
               <wp:simplePos x="0" y="0"/>
@@ -2312,47 +2359,29 @@
             </wp:anchor>
           </w:drawing>
         </mc:Choice>
-        <mc:Fallback xmlns:sl="http://schemas.openxmlformats.org/schemaLibrary/2006/main" xmlns:a="http://schemas.openxmlformats.org/drawingml/2006/main" xmlns:pic="http://schemas.openxmlformats.org/drawingml/2006/picture" xmlns:c="http://schemas.openxmlformats.org/drawingml/2006/chart" xmlns:lc="http://schemas.openxmlformats.org/drawingml/2006/lockedCanvas" xmlns:dgm="http://schemas.openxmlformats.org/drawingml/2006/diagram" xmlns="http://schemas.microsoft.com/office/tasks/2019/documenttasks" xmlns:cr="http://schemas.microsoft.com/office/comments/2020/reactions">
-          <w:drawing>
-            <wp:anchor allowOverlap="1" behindDoc="0" distB="0" distT="0" distL="0" distR="0" hidden="0" layoutInCell="1" locked="0" relativeHeight="0" simplePos="0">
-              <wp:simplePos x="0" y="0"/>
-              <wp:positionH relativeFrom="column">
-                <wp:posOffset>2561908</wp:posOffset>
-              </wp:positionH>
-              <wp:positionV relativeFrom="paragraph">
-                <wp:posOffset>-51432</wp:posOffset>
-              </wp:positionV>
-              <wp:extent cx="609600" cy="462915"/>
-              <wp:effectExtent b="0" l="0" r="0" t="0"/>
-              <wp:wrapNone/>
-              <wp:docPr descr="OFFICIAL" id="9" name="image4.png"/>
-              <a:graphic>
-                <a:graphicData uri="http://schemas.openxmlformats.org/drawingml/2006/picture">
-                  <pic:pic>
-                    <pic:nvPicPr>
-                      <pic:cNvPr descr="OFFICIAL" id="0" name="image4.png"/>
-                      <pic:cNvPicPr preferRelativeResize="0"/>
-                    </pic:nvPicPr>
-                    <pic:blipFill>
-                      <a:blip r:embed="rId1"/>
-                      <a:srcRect/>
-                      <a:stretch>
-                        <a:fillRect/>
-                      </a:stretch>
-                    </pic:blipFill>
-                    <pic:spPr>
-                      <a:xfrm>
-                        <a:off x="0" y="0"/>
-                        <a:ext cx="609600" cy="462915"/>
-                      </a:xfrm>
-                      <a:prstGeom prst="rect"/>
-                      <a:ln/>
-                    </pic:spPr>
-                  </pic:pic>
-                </a:graphicData>
-              </a:graphic>
-            </wp:anchor>
-          </w:drawing>
+        <mc:Fallback>
+          <w:pict>
+            <v:rect w14:anchorId="0C07F35B" id="Rectangle 9" o:spid="_x0000_s1028" alt="OFFICIAL" style="position:absolute;left:0;text-align:left;margin-left:201.75pt;margin-top:-4.05pt;width:48pt;height:36.45pt;z-index:251657216;visibility:visible;mso-wrap-style:square;mso-wrap-distance-left:0;mso-wrap-distance-top:0;mso-wrap-distance-right:0;mso-wrap-distance-bottom:0;mso-position-horizontal:absolute;mso-position-horizontal-relative:text;mso-position-vertical:absolute;mso-position-vertical-relative:text;v-text-anchor:bottom" o:gfxdata="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" filled="f" stroked="f">
+              <v:textbox inset="0,0,0,15pt">
+                <w:txbxContent>
+                  <w:p>
+                    <w:pPr>
+                      <w:spacing w:line="275" w:lineRule="auto"/>
+                      <w:textDirection w:val="btLr"/>
+                    </w:pPr>
+                    <w:r>
+                      <w:rPr>
+                        <w:rFonts w:ascii="Calibri" w:eastAsia="Calibri" w:hAnsi="Calibri" w:cs="Calibri"/>
+                        <w:color w:val="000000"/>
+                        <w:sz w:val="20"/>
+                      </w:rPr>
+                      <w:t>OFFICIAL</w:t>
+                    </w:r>
+                  </w:p>
+                </w:txbxContent>
+              </v:textbox>
+            </v:rect>
+          </w:pict>
         </mc:Fallback>
       </mc:AlternateContent>
     </w:r>
@@ -4115,8 +4144,8 @@
 <file path=customXml/itemProps1.xml><?xml version="1.0" encoding="utf-8"?>
 <ds:datastoreItem xmlns:ds="http://schemas.openxmlformats.org/officeDocument/2006/customXml" ds:itemID="{11111111-1234-1234-1234-123412341234}">
   <ds:schemaRefs>
+    <ds:schemaRef ds:uri="http://customooxmlschemas.google.com/"/>
     <ds:schemaRef ds:uri="http://schemas.openxmlformats.org/officeDocument/2006/relationships"/>
-    <ds:schemaRef ds:uri="http://customooxmlschemas.google.com/"/>
   </ds:schemaRefs>
 </ds:datastoreItem>
 </file>

</xml_diff>

<commit_message>
another typo fix from csmn
</commit_message>
<xml_diff>
--- a/public_images/csmn_ramadan_toolkit.docx
+++ b/public_images/csmn_ramadan_toolkit.docx
@@ -1415,7 +1415,23 @@
           <w:szCs w:val="24"/>
           <w:highlight w:val="white"/>
         </w:rPr>
-        <w:t xml:space="preserve"> Friday 20 March or Sunday 21 March 2026</w:t>
+        <w:t xml:space="preserve"> Friday 20 March or </w:t>
+      </w:r>
+      <w:r>
+        <w:rPr>
+          <w:sz w:val="24"/>
+          <w:szCs w:val="24"/>
+          <w:highlight w:val="white"/>
+        </w:rPr>
+        <w:t>Saturday</w:t>
+      </w:r>
+      <w:r>
+        <w:rPr>
+          <w:sz w:val="24"/>
+          <w:szCs w:val="24"/>
+          <w:highlight w:val="white"/>
+        </w:rPr>
+        <w:t xml:space="preserve"> 21 March 2026</w:t>
       </w:r>
       <w:r>
         <w:rPr>

</xml_diff>